<commit_message>
remove images from template
</commit_message>
<xml_diff>
--- a/upfront/wordmlutils/template.docx
+++ b/upfront/wordmlutils/template.docx
@@ -353,12 +353,6 @@
         <w:gridCol w:w="4000"/>
       </w:tblGrid>
       <w:tr>
-        <w:tblPrEx>
-          <w:tblCellMar>
-            <w:top w:w="0" w:type="dxa"/>
-            <w:bottom w:w="0" w:type="dxa"/>
-          </w:tblCellMar>
-        </w:tblPrEx>
         <w:trPr>
           <w:cantSplit/>
         </w:trPr>
@@ -392,12 +386,6 @@
         </w:tc>
       </w:tr>
       <w:tr>
-        <w:tblPrEx>
-          <w:tblCellMar>
-            <w:top w:w="0" w:type="dxa"/>
-            <w:bottom w:w="0" w:type="dxa"/>
-          </w:tblCellMar>
-        </w:tblPrEx>
         <w:trPr>
           <w:cantSplit/>
         </w:trPr>
@@ -423,262 +411,6 @@
         </w:tc>
       </w:tr>
     </w:tbl>
-    <w:p>
-      <w:pPr>
-        <w:pStyle w:val="Textbody"/>
-      </w:pPr>
-    </w:p>
-    <w:p>
-      <w:pPr>
-        <w:pStyle w:val="Textbody"/>
-      </w:pPr>
-    </w:p>
-    <w:p>
-      <w:pPr>
-        <w:pStyle w:val="Textbody"/>
-        <w:pageBreakBefore/>
-      </w:pPr>
-      <w:r>
-        <w:lastRenderedPageBreak/>
-        <w:t>New page</w:t>
-      </w:r>
-    </w:p>
-    <w:p>
-      <w:pPr>
-        <w:pStyle w:val="Textbody"/>
-      </w:pPr>
-      <w:r>
-        <w:t>Image: text top and bottom, nothing on the side</w:t>
-      </w:r>
-    </w:p>
-    <w:p>
-      <w:pPr>
-        <w:pStyle w:val="Textbody"/>
-      </w:pPr>
-      <w:r>
-        <w:rPr>
-          <w:noProof/>
-          <w:lang w:val="en-US" w:eastAsia="en-US" w:bidi="ar-SA"/>
-        </w:rPr>
-        <w:drawing>
-          <wp:anchor distT="0" distB="0" distL="114300" distR="114300" simplePos="0" relativeHeight="251658240" behindDoc="0" locked="0" layoutInCell="1" allowOverlap="1">
-            <wp:simplePos x="0" y="0"/>
-            <wp:positionH relativeFrom="column">
-              <wp:posOffset>22860</wp:posOffset>
-            </wp:positionH>
-            <wp:positionV relativeFrom="paragraph">
-              <wp:posOffset>635</wp:posOffset>
-            </wp:positionV>
-            <wp:extent cx="3401695" cy="1266825"/>
-            <wp:effectExtent l="19050" t="0" r="8255" b="0"/>
-            <wp:wrapTopAndBottom/>
-            <wp:docPr id="4" name="Picture 3" descr="image.png"/>
-            <wp:cNvGraphicFramePr>
-              <a:graphicFrameLocks xmlns:a="http://schemas.openxmlformats.org/drawingml/2006/main" noChangeAspect="1"/>
-            </wp:cNvGraphicFramePr>
-            <a:graphic xmlns:a="http://schemas.openxmlformats.org/drawingml/2006/main">
-              <a:graphicData uri="http://schemas.openxmlformats.org/drawingml/2006/picture">
-                <pic:pic xmlns:pic="http://schemas.openxmlformats.org/drawingml/2006/picture">
-                  <pic:nvPicPr>
-                    <pic:cNvPr id="0" name="image.png"/>
-                    <pic:cNvPicPr/>
-                  </pic:nvPicPr>
-                  <pic:blipFill>
-                    <a:blip r:embed="rId5"/>
-                    <a:stretch>
-                      <a:fillRect/>
-                    </a:stretch>
-                  </pic:blipFill>
-                  <pic:spPr>
-                    <a:xfrm>
-                      <a:off x="0" y="0"/>
-                      <a:ext cx="3401695" cy="1266825"/>
-                    </a:xfrm>
-                    <a:prstGeom prst="rect">
-                      <a:avLst/>
-                    </a:prstGeom>
-                  </pic:spPr>
-                </pic:pic>
-              </a:graphicData>
-            </a:graphic>
-          </wp:anchor>
-        </w:drawing>
-      </w:r>
-      <w:proofErr w:type="gramStart"/>
-      <w:r>
-        <w:t>text</w:t>
-      </w:r>
-      <w:proofErr w:type="gramEnd"/>
-      <w:r>
-        <w:t xml:space="preserve"> top and bottom, nothing on the side</w:t>
-      </w:r>
-    </w:p>
-    <w:p>
-      <w:pPr>
-        <w:pStyle w:val="Textbody"/>
-      </w:pPr>
-    </w:p>
-    <w:p>
-      <w:pPr>
-        <w:pStyle w:val="Textbody"/>
-      </w:pPr>
-      <w:r>
-        <w:t xml:space="preserve">Image </w:t>
-      </w:r>
-      <w:proofErr w:type="spellStart"/>
-      <w:r>
-        <w:t>center</w:t>
-      </w:r>
-      <w:proofErr w:type="spellEnd"/>
-      <w:r>
-        <w:t xml:space="preserve"> aligned: text on sides</w:t>
-      </w:r>
-    </w:p>
-    <w:p>
-      <w:pPr>
-        <w:pStyle w:val="Textbody"/>
-      </w:pPr>
-      <w:r>
-        <w:rPr>
-          <w:noProof/>
-          <w:lang w:val="en-US" w:eastAsia="en-US" w:bidi="ar-SA"/>
-        </w:rPr>
-        <w:drawing>
-          <wp:anchor distT="0" distB="0" distL="114300" distR="114300" simplePos="0" relativeHeight="251660288" behindDoc="0" locked="0" layoutInCell="1" allowOverlap="1">
-            <wp:simplePos x="0" y="0"/>
-            <wp:positionH relativeFrom="column">
-              <wp:posOffset>1242060</wp:posOffset>
-            </wp:positionH>
-            <wp:positionV relativeFrom="paragraph">
-              <wp:posOffset>128905</wp:posOffset>
-            </wp:positionV>
-            <wp:extent cx="3401695" cy="1266825"/>
-            <wp:effectExtent l="19050" t="0" r="8255" b="0"/>
-            <wp:wrapSquare wrapText="bothSides"/>
-            <wp:docPr id="9" name="Picture 3" descr="image.png"/>
-            <wp:cNvGraphicFramePr>
-              <a:graphicFrameLocks xmlns:a="http://schemas.openxmlformats.org/drawingml/2006/main" noChangeAspect="1"/>
-            </wp:cNvGraphicFramePr>
-            <a:graphic xmlns:a="http://schemas.openxmlformats.org/drawingml/2006/main">
-              <a:graphicData uri="http://schemas.openxmlformats.org/drawingml/2006/picture">
-                <pic:pic xmlns:pic="http://schemas.openxmlformats.org/drawingml/2006/picture">
-                  <pic:nvPicPr>
-                    <pic:cNvPr id="0" name="image.png"/>
-                    <pic:cNvPicPr/>
-                  </pic:nvPicPr>
-                  <pic:blipFill>
-                    <a:blip r:embed="rId5"/>
-                    <a:stretch>
-                      <a:fillRect/>
-                    </a:stretch>
-                  </pic:blipFill>
-                  <pic:spPr>
-                    <a:xfrm>
-                      <a:off x="0" y="0"/>
-                      <a:ext cx="3401695" cy="1266825"/>
-                    </a:xfrm>
-                    <a:prstGeom prst="rect">
-                      <a:avLst/>
-                    </a:prstGeom>
-                  </pic:spPr>
-                </pic:pic>
-              </a:graphicData>
-            </a:graphic>
-          </wp:anchor>
-        </w:drawing>
-      </w:r>
-    </w:p>
-    <w:p>
-      <w:pPr>
-        <w:pStyle w:val="Textbody"/>
-      </w:pPr>
-      <w:r>
-        <w:t>t</w:t>
-      </w:r>
-      <w:r>
-        <w:t xml:space="preserve">ext on sides text on sides text on sides text on sides text on sides text on sides text on sides text on sides text on sides text on sides text on sides text on sides text on sides text on sides text on sides text on sides text on sides text on sides text on sides text on sides text on sides text on sides text on sides text on sides text on sides </w:t>
-      </w:r>
-    </w:p>
-    <w:p>
-      <w:pPr>
-        <w:pStyle w:val="Textbody"/>
-      </w:pPr>
-    </w:p>
-    <w:p>
-      <w:pPr>
-        <w:pStyle w:val="Textbody"/>
-      </w:pPr>
-      <w:r>
-        <w:t>Image</w:t>
-      </w:r>
-      <w:r>
-        <w:t xml:space="preserve"> right aligned</w:t>
-      </w:r>
-      <w:r>
-        <w:t xml:space="preserve">: </w:t>
-      </w:r>
-      <w:r>
-        <w:t>text on sides</w:t>
-      </w:r>
-    </w:p>
-    <w:p>
-      <w:pPr>
-        <w:pStyle w:val="Textbody"/>
-      </w:pPr>
-      <w:r>
-        <w:t>text on sides text on sides text on sides text on sides text on sides text on sides text on sides text on sides text on sides text on sides text on sides text on sides text on sides text on sides text on sides text on sides text on sides text on sides text on sides text on sides text on sides text on sides text on sides text on sides text on sides text on sides text on sides text on sides text</w:t>
-      </w:r>
-      <w:r>
-        <w:drawing>
-          <wp:anchor distT="0" distB="0" distL="114300" distR="114300" simplePos="0" relativeHeight="251661312" behindDoc="0" locked="0" layoutInCell="1" allowOverlap="1">
-            <wp:simplePos x="0" y="0"/>
-            <wp:positionH relativeFrom="column">
-              <wp:posOffset>2708910</wp:posOffset>
-            </wp:positionH>
-            <wp:positionV relativeFrom="paragraph">
-              <wp:posOffset>-635</wp:posOffset>
-            </wp:positionV>
-            <wp:extent cx="3401695" cy="1266825"/>
-            <wp:effectExtent l="19050" t="0" r="8255" b="0"/>
-            <wp:wrapSquare wrapText="bothSides"/>
-            <wp:docPr id="6" name="Picture 3" descr="image.png"/>
-            <wp:cNvGraphicFramePr>
-              <a:graphicFrameLocks xmlns:a="http://schemas.openxmlformats.org/drawingml/2006/main" noChangeAspect="1"/>
-            </wp:cNvGraphicFramePr>
-            <a:graphic xmlns:a="http://schemas.openxmlformats.org/drawingml/2006/main">
-              <a:graphicData uri="http://schemas.openxmlformats.org/drawingml/2006/picture">
-                <pic:pic xmlns:pic="http://schemas.openxmlformats.org/drawingml/2006/picture">
-                  <pic:nvPicPr>
-                    <pic:cNvPr id="0" name="image.png"/>
-                    <pic:cNvPicPr/>
-                  </pic:nvPicPr>
-                  <pic:blipFill>
-                    <a:blip r:embed="rId5"/>
-                    <a:stretch>
-                      <a:fillRect/>
-                    </a:stretch>
-                  </pic:blipFill>
-                  <pic:spPr>
-                    <a:xfrm>
-                      <a:off x="0" y="0"/>
-                      <a:ext cx="3401695" cy="1266825"/>
-                    </a:xfrm>
-                    <a:prstGeom prst="rect">
-                      <a:avLst/>
-                    </a:prstGeom>
-                  </pic:spPr>
-                </pic:pic>
-              </a:graphicData>
-            </a:graphic>
-          </wp:anchor>
-        </w:drawing>
-      </w:r>
-    </w:p>
-    <w:p>
-      <w:pPr>
-        <w:pStyle w:val="Textbody"/>
-      </w:pPr>
-    </w:p>
     <w:p>
       <w:pPr>
         <w:pStyle w:val="Textbody"/>

</xml_diff>